<commit_message>
Dodanie opisu fragmentacji i alokacji
</commit_message>
<xml_diff>
--- a/relacyjna_bd/sprawozdanie/sprawozdanie_relacyjna_bd.docx
+++ b/relacyjna_bd/sprawozdanie/sprawozdanie_relacyjna_bd.docx
@@ -110,9 +110,204 @@
       </w:r>
     </w:p>
     <w:p>
+      <w:pPr>
+        <w:pStyle w:val="Akapitzlist"/>
+        <w:numPr>
+          <w:ilvl w:val="0"/>
+          <w:numId w:val="2"/>
+        </w:numPr>
+        <w:rPr>
+          <w:u w:val="single"/>
+        </w:rPr>
+      </w:pPr>
+      <w:r>
+        <w:rPr>
+          <w:u w:val="single"/>
+        </w:rPr>
+        <w:t>Fragment</w:t>
+      </w:r>
+      <w:r>
+        <w:rPr>
+          <w:u w:val="single"/>
+        </w:rPr>
+        <w:t>acja</w:t>
+      </w:r>
+    </w:p>
+    <w:p>
+      <w:pPr>
+        <w:jc w:val="both"/>
+        <w:rPr>
+          <w:u w:val="single"/>
+        </w:rPr>
+      </w:pPr>
+      <w:r>
+        <w:t xml:space="preserve">Zostanie zastosowana </w:t>
+      </w:r>
+      <w:r>
+        <w:rPr>
+          <w:b/>
+        </w:rPr>
+        <w:t>fragmentacja</w:t>
+      </w:r>
+      <w:r>
+        <w:t xml:space="preserve"> </w:t>
+      </w:r>
+      <w:r>
+        <w:rPr>
+          <w:b/>
+        </w:rPr>
+        <w:t>pozioma</w:t>
+      </w:r>
+      <w:r>
+        <w:t xml:space="preserve">. Zakres tematyczny bazy pozwala na rozdzielenie danych na dwie części. Pierwsza część będzie zawierała </w:t>
+      </w:r>
+      <w:r>
+        <w:t>zespoły o id mniejszym niż 200 oraz powiązane z nią inne tabele. Druga część</w:t>
+      </w:r>
+      <w:r>
+        <w:t xml:space="preserve"> będzie zawierała dane </w:t>
+      </w:r>
+      <w:r>
+        <w:t xml:space="preserve">dotyczące zespołów o id równym 200 i większym oraz </w:t>
+      </w:r>
+      <w:r>
+        <w:t>odpowiadają</w:t>
+      </w:r>
+      <w:r>
+        <w:t xml:space="preserve">ce </w:t>
+      </w:r>
+      <w:r>
+        <w:t>im tabele.</w:t>
+      </w:r>
+      <w:r>
+        <w:t xml:space="preserve"> Na podstawie przyjętego założenia moż</w:t>
+      </w:r>
+      <w:r>
+        <w:t>na zauważyć, że schemat bazy danych w pierwszym węźle będzie identyczny jak w drugim.</w:t>
+      </w:r>
+      <w:r>
+        <w:t xml:space="preserve"> W przypadku rozszerzania bazy o kolejne węzły schemat ten będzie również taki sam</w:t>
+      </w:r>
+      <w:r>
+        <w:t>.</w:t>
+      </w:r>
+    </w:p>
+    <w:p>
+      <w:pPr>
+        <w:pStyle w:val="Akapitzlist"/>
+        <w:numPr>
+          <w:ilvl w:val="0"/>
+          <w:numId w:val="2"/>
+        </w:numPr>
+        <w:jc w:val="both"/>
+        <w:rPr>
+          <w:u w:val="single"/>
+        </w:rPr>
+      </w:pPr>
+      <w:r>
+        <w:rPr>
+          <w:u w:val="single"/>
+        </w:rPr>
+        <w:t>Alokacja</w:t>
+      </w:r>
+    </w:p>
+    <w:p>
+      <w:pPr>
+        <w:jc w:val="both"/>
+      </w:pPr>
+      <w:r>
+        <w:t>W </w:t>
+      </w:r>
+      <w:r>
+        <w:t xml:space="preserve">projekcie </w:t>
+      </w:r>
+      <w:r>
+        <w:t xml:space="preserve">rozproszenie będzie polegać na podziale danych </w:t>
+      </w:r>
+      <w:r>
+        <w:t>(</w:t>
+      </w:r>
+      <w:r>
+        <w:t>według opisanego w poprzednim punkcie sposobu</w:t>
+      </w:r>
+      <w:r>
+        <w:t>)</w:t>
+      </w:r>
+      <w:r>
+        <w:t xml:space="preserve"> w dwóch węzłach.</w:t>
+      </w:r>
+      <w:r>
+        <w:t xml:space="preserve"> Wykorzystywaną bazą danych będzie </w:t>
+      </w:r>
+      <w:r>
+        <w:t>Microsoft</w:t>
+      </w:r>
+      <w:r>
+        <w:t xml:space="preserve"> SQL</w:t>
+      </w:r>
+      <w:r>
+        <w:t xml:space="preserve"> Server. Dla środowiska pierwotnego będzie to Microsoft SQL Server 2019, zaś dla drugiego węzła, który będzie działał w obrębie maszyny wirtualnej będzie to Microsoft SQL Server 2012</w:t>
+      </w:r>
+      <w:r>
+        <w:t xml:space="preserve"> </w:t>
+      </w:r>
+      <w:r>
+        <w:t>Środowisko pierwotne oprócz funkcji zarządzania rozproszeniem</w:t>
+      </w:r>
+      <w:r>
+        <w:t xml:space="preserve"> będzie również</w:t>
+      </w:r>
+      <w:r>
+        <w:t xml:space="preserve"> </w:t>
+      </w:r>
+      <w:r>
+        <w:t>scalało dane</w:t>
+      </w:r>
+      <w:r>
+        <w:t xml:space="preserve"> pochodzą</w:t>
+      </w:r>
+      <w:r>
+        <w:t>ce</w:t>
+      </w:r>
+      <w:r>
+        <w:t xml:space="preserve"> z drugiego węzła.</w:t>
+      </w:r>
+      <w:r>
+        <w:t xml:space="preserve"> Druga z instancji </w:t>
+      </w:r>
+      <w:r>
+        <w:t xml:space="preserve">(znajdująca się na maszynie wirtualnej) </w:t>
+      </w:r>
+      <w:r>
+        <w:t>będzie widoczna z instancji znajdującej się w środowisku pierwotnym przy zastosowaniu obiektu serwera (</w:t>
+      </w:r>
+      <w:r>
+        <w:rPr>
+          <w:i/>
+        </w:rPr>
+        <w:t>Server Object</w:t>
+      </w:r>
+      <w:r>
+        <w:t>)</w:t>
+      </w:r>
+      <w:r>
+        <w:t xml:space="preserve"> o nazwie </w:t>
+      </w:r>
+      <w:proofErr w:type="spellStart"/>
+      <w:r>
+        <w:t>Linked</w:t>
+      </w:r>
+      <w:proofErr w:type="spellEnd"/>
+      <w:r>
+        <w:t xml:space="preserve"> </w:t>
+      </w:r>
       <w:bookmarkStart w:id="0" w:name="_GoBack"/>
       <w:bookmarkEnd w:id="0"/>
+      <w:r>
+        <w:t>Server.</w:t>
+      </w:r>
     </w:p>
+    <w:p/>
     <w:sectPr>
       <w:pgSz w:w="11906" w:h="16838"/>
       <w:pgMar w:top="1417" w:right="1417" w:bottom="1417" w:left="1417" w:header="708" w:footer="708" w:gutter="0"/>
@@ -158,6 +353,7 @@
         <w:docPartUnique/>
       </w:docPartObj>
     </w:sdtPr>
+    <w:sdtEndPr/>
     <w:sdtContent>
       <w:p>
         <w:pPr>
@@ -309,8 +505,97 @@
       </w:pPr>
     </w:lvl>
   </w:abstractNum>
+  <w:abstractNum w:abstractNumId="1">
+    <w:nsid w:val="6D3C65AA"/>
+    <w:multiLevelType w:val="hybridMultilevel"/>
+    <w:tmpl w:val="E9C6CD62"/>
+    <w:lvl w:ilvl="0" w:tplc="04150019">
+      <w:start w:val="1"/>
+      <w:numFmt w:val="lowerLetter"/>
+      <w:lvlText w:val="%1."/>
+      <w:lvlJc w:val="left"/>
+      <w:pPr>
+        <w:ind w:left="720" w:hanging="360"/>
+      </w:pPr>
+    </w:lvl>
+    <w:lvl w:ilvl="1" w:tplc="04150019" w:tentative="1">
+      <w:start w:val="1"/>
+      <w:numFmt w:val="lowerLetter"/>
+      <w:lvlText w:val="%2."/>
+      <w:lvlJc w:val="left"/>
+      <w:pPr>
+        <w:ind w:left="1440" w:hanging="360"/>
+      </w:pPr>
+    </w:lvl>
+    <w:lvl w:ilvl="2" w:tplc="0415001B" w:tentative="1">
+      <w:start w:val="1"/>
+      <w:numFmt w:val="lowerRoman"/>
+      <w:lvlText w:val="%3."/>
+      <w:lvlJc w:val="right"/>
+      <w:pPr>
+        <w:ind w:left="2160" w:hanging="180"/>
+      </w:pPr>
+    </w:lvl>
+    <w:lvl w:ilvl="3" w:tplc="0415000F" w:tentative="1">
+      <w:start w:val="1"/>
+      <w:numFmt w:val="decimal"/>
+      <w:lvlText w:val="%4."/>
+      <w:lvlJc w:val="left"/>
+      <w:pPr>
+        <w:ind w:left="2880" w:hanging="360"/>
+      </w:pPr>
+    </w:lvl>
+    <w:lvl w:ilvl="4" w:tplc="04150019" w:tentative="1">
+      <w:start w:val="1"/>
+      <w:numFmt w:val="lowerLetter"/>
+      <w:lvlText w:val="%5."/>
+      <w:lvlJc w:val="left"/>
+      <w:pPr>
+        <w:ind w:left="3600" w:hanging="360"/>
+      </w:pPr>
+    </w:lvl>
+    <w:lvl w:ilvl="5" w:tplc="0415001B" w:tentative="1">
+      <w:start w:val="1"/>
+      <w:numFmt w:val="lowerRoman"/>
+      <w:lvlText w:val="%6."/>
+      <w:lvlJc w:val="right"/>
+      <w:pPr>
+        <w:ind w:left="4320" w:hanging="180"/>
+      </w:pPr>
+    </w:lvl>
+    <w:lvl w:ilvl="6" w:tplc="0415000F" w:tentative="1">
+      <w:start w:val="1"/>
+      <w:numFmt w:val="decimal"/>
+      <w:lvlText w:val="%7."/>
+      <w:lvlJc w:val="left"/>
+      <w:pPr>
+        <w:ind w:left="5040" w:hanging="360"/>
+      </w:pPr>
+    </w:lvl>
+    <w:lvl w:ilvl="7" w:tplc="04150019" w:tentative="1">
+      <w:start w:val="1"/>
+      <w:numFmt w:val="lowerLetter"/>
+      <w:lvlText w:val="%8."/>
+      <w:lvlJc w:val="left"/>
+      <w:pPr>
+        <w:ind w:left="5760" w:hanging="360"/>
+      </w:pPr>
+    </w:lvl>
+    <w:lvl w:ilvl="8" w:tplc="0415001B" w:tentative="1">
+      <w:start w:val="1"/>
+      <w:numFmt w:val="lowerRoman"/>
+      <w:lvlText w:val="%9."/>
+      <w:lvlJc w:val="right"/>
+      <w:pPr>
+        <w:ind w:left="6480" w:hanging="180"/>
+      </w:pPr>
+    </w:lvl>
+  </w:abstractNum>
   <w:num w:numId="1">
     <w:abstractNumId w:val="0"/>
+  </w:num>
+  <w:num w:numId="2">
+    <w:abstractNumId w:val="1"/>
   </w:num>
 </w:numbering>
 </file>
@@ -1155,7 +1440,7 @@
 </file>
 
 <file path=customXml/itemProps1.xml><?xml version="1.0" encoding="utf-8"?>
-<ds:datastoreItem xmlns:ds="http://schemas.openxmlformats.org/officeDocument/2006/customXml" ds:itemID="{73049F3F-6189-49A7-B1DD-998989A3392E}">
+<ds:datastoreItem xmlns:ds="http://schemas.openxmlformats.org/officeDocument/2006/customXml" ds:itemID="{4AF51210-1683-4419-9846-84E05EF27680}">
   <ds:schemaRefs>
     <ds:schemaRef ds:uri="http://schemas.openxmlformats.org/officeDocument/2006/bibliography"/>
   </ds:schemaRefs>

</xml_diff>

<commit_message>
Dodanie danych d odrugiej instancji
</commit_message>
<xml_diff>
--- a/relacyjna_bd/sprawozdanie/sprawozdanie_relacyjna_bd.docx
+++ b/relacyjna_bd/sprawozdanie/sprawozdanie_relacyjna_bd.docx
@@ -162,13 +162,27 @@
         <w:t xml:space="preserve">. Zakres tematyczny bazy pozwala na rozdzielenie danych na dwie części. Pierwsza część będzie zawierała </w:t>
       </w:r>
       <w:r>
-        <w:t>zespoły o id mniejszym niż 200 oraz powiązane z nią inne tabele. Druga część</w:t>
+        <w:t>zespoły o id mniejszym niż 1</w:t>
+      </w:r>
+      <w:r>
+        <w:t>00 oraz powiązane z nią inne tabele. Druga część</w:t>
       </w:r>
       <w:r>
         <w:t xml:space="preserve"> będzie zawierała dane </w:t>
       </w:r>
       <w:r>
-        <w:t xml:space="preserve">dotyczące zespołów o id równym 200 i większym oraz </w:t>
+        <w:t xml:space="preserve">dotyczące zespołów o id </w:t>
+      </w:r>
+      <w:r>
+        <w:t xml:space="preserve">większym </w:t>
+      </w:r>
+      <w:r>
+        <w:t xml:space="preserve">niż 100 </w:t>
+      </w:r>
+      <w:bookmarkStart w:id="0" w:name="_GoBack"/>
+      <w:bookmarkEnd w:id="0"/>
+      <w:r>
+        <w:t xml:space="preserve">oraz </w:t>
       </w:r>
       <w:r>
         <w:t>odpowiadają</w:t>
@@ -301,8 +315,6 @@
       <w:r>
         <w:t xml:space="preserve"> </w:t>
       </w:r>
-      <w:bookmarkStart w:id="0" w:name="_GoBack"/>
-      <w:bookmarkEnd w:id="0"/>
       <w:r>
         <w:t>Server.</w:t>
       </w:r>
@@ -1440,7 +1452,7 @@
 </file>
 
 <file path=customXml/itemProps1.xml><?xml version="1.0" encoding="utf-8"?>
-<ds:datastoreItem xmlns:ds="http://schemas.openxmlformats.org/officeDocument/2006/customXml" ds:itemID="{4AF51210-1683-4419-9846-84E05EF27680}">
+<ds:datastoreItem xmlns:ds="http://schemas.openxmlformats.org/officeDocument/2006/customXml" ds:itemID="{E9A6EBEE-DADA-4058-98B1-95F3445DB04B}">
   <ds:schemaRefs>
     <ds:schemaRef ds:uri="http://schemas.openxmlformats.org/officeDocument/2006/bibliography"/>
   </ds:schemaRefs>

</xml_diff>